<commit_message>
final addition--- changing course of capstone and will come back to complete this project later
</commit_message>
<xml_diff>
--- a/proposal/Lifestyle Factors in relation to Home Ownership.docx
+++ b/proposal/Lifestyle Factors in relation to Home Ownership.docx
@@ -275,7 +275,7 @@
         <w:t xml:space="preserve">Age, </w:t>
       </w:r>
       <w:r>
-        <w:t>Occupation</w:t>
+        <w:t>Gender</w:t>
       </w:r>
     </w:p>
     <w:p>
@@ -411,7 +411,10 @@
         <w:t xml:space="preserve">: </w:t>
       </w:r>
       <w:r>
-        <w:t>Age, Occupation</w:t>
+        <w:t xml:space="preserve">Age, </w:t>
+      </w:r>
+      <w:r>
+        <w:t xml:space="preserve">Gender </w:t>
       </w:r>
     </w:p>
     <w:p>

</xml_diff>